<commit_message>
TP 2 Terminado y TP1 corregido
</commit_message>
<xml_diff>
--- a/Trabajo Práctico 1 -Marcos Di Meco.docx
+++ b/Trabajo Práctico 1 -Marcos Di Meco.docx
@@ -665,7 +665,7 @@
               <w:rPr>
                 <w:rFonts w:cstheme="minorHAnsi"/>
               </w:rPr>
-              <w:object w:dxaOrig="1440" w:dyaOrig="1440" w14:anchorId="20475F8B">
+              <w:object w:dxaOrig="225" w:dyaOrig="225" w14:anchorId="20475F8B">
                 <v:shapetype id="_x0000_t75" coordsize="21600,21600" o:spt="75" o:preferrelative="t" path="m@4@5l@4@11@9@11@9@5xe" filled="f" stroked="f">
                   <v:stroke joinstyle="miter"/>
                   <v:formulas>
@@ -685,7 +685,7 @@
                   <v:path o:extrusionok="f" gradientshapeok="t" o:connecttype="rect"/>
                   <o:lock v:ext="edit" aspectratio="t"/>
                 </v:shapetype>
-                <v:shape id="_x0000_i1031" type="#_x0000_t75" style="width:28.8pt;height:21.6pt" o:ole="">
+                <v:shape id="_x0000_i1031" type="#_x0000_t75" style="width:28.5pt;height:19.5pt" o:ole="">
                   <v:imagedata r:id="rId9" o:title=""/>
                 </v:shape>
                 <w:control r:id="rId10" w:name="CheckBox2" w:shapeid="_x0000_i1031"/>
@@ -695,8 +695,8 @@
               <w:rPr>
                 <w:rFonts w:cstheme="minorHAnsi"/>
               </w:rPr>
-              <w:object w:dxaOrig="1440" w:dyaOrig="1440" w14:anchorId="6D292724">
-                <v:shape id="_x0000_i1033" type="#_x0000_t75" style="width:28.8pt;height:21.6pt" o:ole="">
+              <w:object w:dxaOrig="225" w:dyaOrig="225" w14:anchorId="6D292724">
+                <v:shape id="_x0000_i1033" type="#_x0000_t75" style="width:30pt;height:19.5pt" o:ole="">
                   <v:imagedata r:id="rId11" o:title=""/>
                 </v:shape>
                 <w:control r:id="rId12" w:name="CheckBox1" w:shapeid="_x0000_i1033"/>
@@ -706,8 +706,8 @@
               <w:rPr>
                 <w:rFonts w:cstheme="minorHAnsi"/>
               </w:rPr>
-              <w:object w:dxaOrig="1440" w:dyaOrig="1440" w14:anchorId="5ECF9380">
-                <v:shape id="_x0000_i1035" type="#_x0000_t75" style="width:28.8pt;height:21.6pt" o:ole="">
+              <w:object w:dxaOrig="225" w:dyaOrig="225" w14:anchorId="5ECF9380">
+                <v:shape id="_x0000_i1035" type="#_x0000_t75" style="width:28.5pt;height:19.5pt" o:ole="">
                   <v:imagedata r:id="rId13" o:title=""/>
                 </v:shape>
                 <w:control r:id="rId14" w:name="CheckBox3" w:shapeid="_x0000_i1035"/>
@@ -1737,7 +1737,7 @@
           <w:szCs w:val="20"/>
           <w:lang w:val="es-AR" w:eastAsia="es-AR"/>
         </w:rPr>
-        <w:t>No es válido porque no puede comenzar con mayúscula y usa el método camelCase</w:t>
+        <w:t>Valido, mala practica</w:t>
       </w:r>
     </w:p>
     <w:p>
@@ -1764,7 +1764,7 @@
           <w:szCs w:val="20"/>
           <w:lang w:val="es-AR" w:eastAsia="es-AR"/>
         </w:rPr>
-        <w:t>No es válida porque no se deben usar todo mayúsculas</w:t>
+        <w:t>Valido únicamente para variables especiales.</w:t>
       </w:r>
     </w:p>
     <w:p>
@@ -2238,14 +2238,16 @@
           <w:szCs w:val="22"/>
         </w:rPr>
       </w:pPr>
-      <w:r>
-        <w:rPr>
-          <w:rFonts w:asciiTheme="minorHAnsi" w:hAnsiTheme="minorHAnsi" w:cstheme="minorHAnsi"/>
-          <w:sz w:val="22"/>
-          <w:szCs w:val="22"/>
-        </w:rPr>
-        <w:t>Entera</w:t>
-      </w:r>
+      <w:proofErr w:type="spellStart"/>
+      <w:r>
+        <w:rPr>
+          <w:rFonts w:asciiTheme="minorHAnsi" w:hAnsiTheme="minorHAnsi" w:cstheme="minorHAnsi"/>
+          <w:sz w:val="22"/>
+          <w:szCs w:val="22"/>
+        </w:rPr>
+        <w:t>Float</w:t>
+      </w:r>
+      <w:proofErr w:type="spellEnd"/>
     </w:p>
     <w:p>
       <w:pPr>
@@ -2359,7 +2361,7 @@
           <w:sz w:val="22"/>
           <w:szCs w:val="22"/>
         </w:rPr>
-        <w:t>Error</w:t>
+        <w:t>String</w:t>
       </w:r>
     </w:p>
     <w:p>
@@ -2382,7 +2384,7 @@
           <w:sz w:val="22"/>
           <w:szCs w:val="22"/>
         </w:rPr>
-        <w:t>Error</w:t>
+        <w:t>String</w:t>
       </w:r>
     </w:p>
     <w:p>
@@ -2520,7 +2522,7 @@
           <w:sz w:val="22"/>
           <w:szCs w:val="22"/>
         </w:rPr>
-        <w:t>Error</w:t>
+        <w:t>Booleano</w:t>
       </w:r>
     </w:p>
     <w:p>
@@ -3269,8 +3271,6 @@
           </wp:inline>
         </w:drawing>
       </w:r>
-      <w:bookmarkStart w:id="0" w:name="_GoBack"/>
-      <w:bookmarkEnd w:id="0"/>
     </w:p>
     <w:p>
       <w:pPr>
@@ -5558,9 +5558,8 @@
               </m:radPr>
               <m:deg/>
               <m:e>
-                <m:rad>
-                  <m:radPr>
-                    <m:degHide m:val="1"/>
+                <m:sSup>
+                  <m:sSupPr>
                     <m:ctrlPr>
                       <w:rPr>
                         <w:rFonts w:ascii="Cambria Math" w:hAnsi="Cambria Math" w:cstheme="minorHAnsi"/>
@@ -5569,8 +5568,7 @@
                         <w:szCs w:val="22"/>
                       </w:rPr>
                     </m:ctrlPr>
-                  </m:radPr>
-                  <m:deg/>
+                  </m:sSupPr>
                   <m:e>
                     <m:r>
                       <w:rPr>
@@ -5578,17 +5576,27 @@
                         <w:sz w:val="22"/>
                         <w:szCs w:val="22"/>
                       </w:rPr>
-                      <m:t>-b</m:t>
+                      <m:t>b</m:t>
                     </m:r>
                   </m:e>
-                </m:rad>
+                  <m:sup>
+                    <m:r>
+                      <w:rPr>
+                        <w:rFonts w:ascii="Cambria Math" w:hAnsi="Cambria Math" w:cstheme="minorHAnsi"/>
+                        <w:sz w:val="22"/>
+                        <w:szCs w:val="22"/>
+                      </w:rPr>
+                      <m:t>2</m:t>
+                    </m:r>
+                  </m:sup>
+                </m:sSup>
                 <m:r>
                   <w:rPr>
                     <w:rFonts w:ascii="Cambria Math" w:hAnsi="Cambria Math" w:cstheme="minorHAnsi"/>
                     <w:sz w:val="22"/>
                     <w:szCs w:val="22"/>
                   </w:rPr>
-                  <m:t xml:space="preserve"> -4*a*c</m:t>
+                  <m:t xml:space="preserve"> -4ac</m:t>
                 </m:r>
               </m:e>
             </m:rad>
@@ -5600,7 +5608,7 @@
                 <w:sz w:val="22"/>
                 <w:szCs w:val="22"/>
               </w:rPr>
-              <m:t>2*a</m:t>
+              <m:t>2a</m:t>
             </m:r>
           </m:den>
         </m:f>
@@ -6027,38 +6035,54 @@
             </m:r>
           </m:num>
           <m:den>
-            <m:f>
-              <m:fPr>
-                <m:ctrlPr>
-                  <w:rPr>
-                    <w:rFonts w:ascii="Cambria Math" w:hAnsi="Cambria Math" w:cstheme="minorHAnsi"/>
-                    <w:i/>
-                    <w:sz w:val="22"/>
-                    <w:szCs w:val="22"/>
-                  </w:rPr>
-                </m:ctrlPr>
-              </m:fPr>
-              <m:num>
-                <m:r>
-                  <w:rPr>
-                    <w:rFonts w:ascii="Cambria Math" w:hAnsi="Cambria Math" w:cstheme="minorHAnsi"/>
-                    <w:sz w:val="22"/>
-                    <w:szCs w:val="22"/>
-                  </w:rPr>
-                  <m:t>y-3x</m:t>
-                </m:r>
-              </m:num>
-              <m:den>
-                <m:r>
-                  <w:rPr>
-                    <w:rFonts w:ascii="Cambria Math" w:hAnsi="Cambria Math" w:cstheme="minorHAnsi"/>
-                    <w:sz w:val="22"/>
-                    <w:szCs w:val="22"/>
-                  </w:rPr>
-                  <m:t>5</m:t>
-                </m:r>
-              </m:den>
-            </m:f>
+            <m:r>
+              <w:rPr>
+                <w:rFonts w:ascii="Cambria Math" w:hAnsi="Cambria Math" w:cstheme="minorHAnsi"/>
+                <w:sz w:val="22"/>
+                <w:szCs w:val="22"/>
+              </w:rPr>
+              <m:t>y</m:t>
+            </m:r>
+          </m:den>
+        </m:f>
+        <m:r>
+          <w:rPr>
+            <w:rFonts w:ascii="Cambria Math" w:hAnsi="Cambria Math" w:cstheme="minorHAnsi"/>
+            <w:sz w:val="22"/>
+            <w:szCs w:val="22"/>
+          </w:rPr>
+          <m:t xml:space="preserve">- </m:t>
+        </m:r>
+        <m:f>
+          <m:fPr>
+            <m:ctrlPr>
+              <w:rPr>
+                <w:rFonts w:ascii="Cambria Math" w:hAnsi="Cambria Math" w:cstheme="minorHAnsi"/>
+                <w:i/>
+                <w:sz w:val="22"/>
+                <w:szCs w:val="22"/>
+              </w:rPr>
+            </m:ctrlPr>
+          </m:fPr>
+          <m:num>
+            <m:r>
+              <w:rPr>
+                <w:rFonts w:ascii="Cambria Math" w:hAnsi="Cambria Math" w:cstheme="minorHAnsi"/>
+                <w:sz w:val="22"/>
+                <w:szCs w:val="22"/>
+              </w:rPr>
+              <m:t>3x</m:t>
+            </m:r>
+          </m:num>
+          <m:den>
+            <m:r>
+              <w:rPr>
+                <w:rFonts w:ascii="Cambria Math" w:hAnsi="Cambria Math" w:cstheme="minorHAnsi"/>
+                <w:sz w:val="22"/>
+                <w:szCs w:val="22"/>
+              </w:rPr>
+              <m:t>5</m:t>
+            </m:r>
           </m:den>
         </m:f>
       </m:oMath>
@@ -6966,25 +6990,7 @@
           <w:sz w:val="22"/>
           <w:szCs w:val="22"/>
         </w:rPr>
-        <w:t>(8/</w:t>
-      </w:r>
-      <w:proofErr w:type="gramStart"/>
-      <w:r>
-        <w:rPr>
-          <w:rFonts w:asciiTheme="minorHAnsi" w:hAnsiTheme="minorHAnsi" w:cstheme="minorHAnsi"/>
-          <w:sz w:val="22"/>
-          <w:szCs w:val="22"/>
-        </w:rPr>
-        <w:t>3)*</w:t>
-      </w:r>
-      <w:proofErr w:type="gramEnd"/>
-      <w:r>
-        <w:rPr>
-          <w:rFonts w:asciiTheme="minorHAnsi" w:hAnsiTheme="minorHAnsi" w:cstheme="minorHAnsi"/>
-          <w:sz w:val="22"/>
-          <w:szCs w:val="22"/>
-        </w:rPr>
-        <w:t>6</w:t>
+        <w:t>True</w:t>
       </w:r>
     </w:p>
     <w:p>
@@ -7030,43 +7036,7 @@
           <w:sz w:val="22"/>
           <w:szCs w:val="22"/>
         </w:rPr>
-        <w:t>(</w:t>
-      </w:r>
-      <w:proofErr w:type="spellStart"/>
-      <w:r>
-        <w:rPr>
-          <w:rFonts w:asciiTheme="minorHAnsi" w:hAnsiTheme="minorHAnsi" w:cstheme="minorHAnsi"/>
-          <w:sz w:val="22"/>
-          <w:szCs w:val="22"/>
-        </w:rPr>
-        <w:t>num</w:t>
-      </w:r>
-      <w:proofErr w:type="spellEnd"/>
-      <w:r>
-        <w:rPr>
-          <w:rFonts w:asciiTheme="minorHAnsi" w:hAnsiTheme="minorHAnsi" w:cstheme="minorHAnsi"/>
-          <w:sz w:val="22"/>
-          <w:szCs w:val="22"/>
-        </w:rPr>
-        <w:t xml:space="preserve"> % 2== 0) y (</w:t>
-      </w:r>
-      <w:proofErr w:type="spellStart"/>
-      <w:r>
-        <w:rPr>
-          <w:rFonts w:asciiTheme="minorHAnsi" w:hAnsiTheme="minorHAnsi" w:cstheme="minorHAnsi"/>
-          <w:sz w:val="22"/>
-          <w:szCs w:val="22"/>
-        </w:rPr>
-        <w:t>num</w:t>
-      </w:r>
-      <w:proofErr w:type="spellEnd"/>
-      <w:r>
-        <w:rPr>
-          <w:rFonts w:asciiTheme="minorHAnsi" w:hAnsiTheme="minorHAnsi" w:cstheme="minorHAnsi"/>
-          <w:sz w:val="22"/>
-          <w:szCs w:val="22"/>
-        </w:rPr>
-        <w:t xml:space="preserve"> % 3==0)</w:t>
+        <w:t>True</w:t>
       </w:r>
     </w:p>
     <w:p>
@@ -9044,7 +9014,15 @@
           <w:sz w:val="22"/>
           <w:szCs w:val="22"/>
         </w:rPr>
-        <w:t>colores(</w:t>
+        <w:t>colores</w:t>
+      </w:r>
+      <w:r>
+        <w:rPr>
+          <w:rFonts w:asciiTheme="minorHAnsi" w:hAnsiTheme="minorHAnsi" w:cstheme="minorHAnsi"/>
+          <w:sz w:val="22"/>
+          <w:szCs w:val="22"/>
+        </w:rPr>
+        <w:t>[</w:t>
       </w:r>
       <w:proofErr w:type="gramEnd"/>
       <w:r>
@@ -9053,7 +9031,15 @@
           <w:sz w:val="22"/>
           <w:szCs w:val="22"/>
         </w:rPr>
-        <w:t>2)</w:t>
+        <w:t>2</w:t>
+      </w:r>
+      <w:r>
+        <w:rPr>
+          <w:rFonts w:asciiTheme="minorHAnsi" w:hAnsiTheme="minorHAnsi" w:cstheme="minorHAnsi"/>
+          <w:sz w:val="22"/>
+          <w:szCs w:val="22"/>
+        </w:rPr>
+        <w:t>]</w:t>
       </w:r>
     </w:p>
     <w:p>
@@ -9076,9 +9062,8 @@
           <w:sz w:val="22"/>
           <w:szCs w:val="22"/>
         </w:rPr>
-        <w:t>operación = (</w:t>
-      </w:r>
-      <w:proofErr w:type="spellStart"/>
+        <w:t xml:space="preserve">operación = </w:t>
+      </w:r>
       <w:proofErr w:type="gramStart"/>
       <w:r>
         <w:rPr>
@@ -9086,16 +9071,7 @@
           <w:sz w:val="22"/>
           <w:szCs w:val="22"/>
         </w:rPr>
-        <w:t>numeros</w:t>
-      </w:r>
-      <w:proofErr w:type="spellEnd"/>
-      <w:r>
-        <w:rPr>
-          <w:rFonts w:asciiTheme="minorHAnsi" w:hAnsiTheme="minorHAnsi" w:cstheme="minorHAnsi"/>
-          <w:sz w:val="22"/>
-          <w:szCs w:val="22"/>
-        </w:rPr>
-        <w:t>(</w:t>
+        <w:t>números[</w:t>
       </w:r>
       <w:proofErr w:type="gramEnd"/>
       <w:r>
@@ -9104,7 +9080,7 @@
           <w:sz w:val="22"/>
           <w:szCs w:val="22"/>
         </w:rPr>
-        <w:t>0)*2) + números(2)</w:t>
+        <w:t>0] – números[1] + números[2] + números[3]</w:t>
       </w:r>
     </w:p>
     <w:p>
@@ -9915,62 +9891,233 @@
           <w:ilvl w:val="0"/>
           <w:numId w:val="48"/>
         </w:numPr>
-        <w:spacing w:after="120"/>
-        <w:rPr>
-          <w:rFonts w:asciiTheme="minorHAnsi" w:hAnsiTheme="minorHAnsi" w:cstheme="minorHAnsi"/>
-          <w:sz w:val="22"/>
-          <w:szCs w:val="22"/>
-        </w:rPr>
-      </w:pPr>
-    </w:p>
-    <w:p>
-      <w:pPr>
-        <w:spacing w:after="120"/>
-        <w:rPr>
-          <w:rFonts w:asciiTheme="minorHAnsi" w:hAnsiTheme="minorHAnsi" w:cstheme="minorHAnsi"/>
-          <w:sz w:val="22"/>
-          <w:szCs w:val="22"/>
-        </w:rPr>
-      </w:pPr>
-      <w:r>
-        <w:rPr>
-          <w:noProof/>
-        </w:rPr>
-        <w:drawing>
-          <wp:inline distT="0" distB="0" distL="0" distR="0" wp14:anchorId="488009EB" wp14:editId="73095755">
-            <wp:extent cx="3381375" cy="1181100"/>
-            <wp:effectExtent l="0" t="0" r="9525" b="0"/>
-            <wp:docPr id="32" name="Imagen 32"/>
-            <wp:cNvGraphicFramePr>
-              <a:graphicFrameLocks xmlns:a="http://schemas.openxmlformats.org/drawingml/2006/main" noChangeAspect="1"/>
-            </wp:cNvGraphicFramePr>
-            <a:graphic xmlns:a="http://schemas.openxmlformats.org/drawingml/2006/main">
-              <a:graphicData uri="http://schemas.openxmlformats.org/drawingml/2006/picture">
-                <pic:pic xmlns:pic="http://schemas.openxmlformats.org/drawingml/2006/picture">
-                  <pic:nvPicPr>
-                    <pic:cNvPr id="1" name=""/>
-                    <pic:cNvPicPr/>
-                  </pic:nvPicPr>
-                  <pic:blipFill>
-                    <a:blip r:embed="rId47"/>
-                    <a:stretch>
-                      <a:fillRect/>
-                    </a:stretch>
-                  </pic:blipFill>
-                  <pic:spPr>
-                    <a:xfrm>
-                      <a:off x="0" y="0"/>
-                      <a:ext cx="3381375" cy="1181100"/>
-                    </a:xfrm>
-                    <a:prstGeom prst="rect">
-                      <a:avLst/>
-                    </a:prstGeom>
-                  </pic:spPr>
-                </pic:pic>
-              </a:graphicData>
-            </a:graphic>
-          </wp:inline>
-        </w:drawing>
+        <w:shd w:val="clear" w:color="auto" w:fill="1F1F1F"/>
+        <w:spacing w:line="285" w:lineRule="atLeast"/>
+        <w:rPr>
+          <w:rFonts w:ascii="Consolas" w:hAnsi="Consolas"/>
+          <w:color w:val="CCCCCC"/>
+          <w:sz w:val="21"/>
+          <w:szCs w:val="21"/>
+          <w:lang w:val="es-AR" w:eastAsia="es-AR"/>
+        </w:rPr>
+      </w:pPr>
+      <w:proofErr w:type="spellStart"/>
+      <w:r>
+        <w:rPr>
+          <w:rFonts w:ascii="Consolas" w:hAnsi="Consolas"/>
+          <w:color w:val="9CDCFE"/>
+          <w:sz w:val="21"/>
+          <w:szCs w:val="21"/>
+          <w:lang w:val="es-AR" w:eastAsia="es-AR"/>
+        </w:rPr>
+        <w:t>espar</w:t>
+      </w:r>
+      <w:proofErr w:type="spellEnd"/>
+      <w:r>
+        <w:rPr>
+          <w:rFonts w:ascii="Consolas" w:hAnsi="Consolas"/>
+          <w:color w:val="CCCCCC"/>
+          <w:sz w:val="21"/>
+          <w:szCs w:val="21"/>
+          <w:lang w:val="es-AR" w:eastAsia="es-AR"/>
+        </w:rPr>
+        <w:t xml:space="preserve"> </w:t>
+      </w:r>
+      <w:r>
+        <w:rPr>
+          <w:rFonts w:ascii="Consolas" w:hAnsi="Consolas"/>
+          <w:color w:val="D4D4D4"/>
+          <w:sz w:val="21"/>
+          <w:szCs w:val="21"/>
+          <w:lang w:val="es-AR" w:eastAsia="es-AR"/>
+        </w:rPr>
+        <w:t>=</w:t>
+      </w:r>
+      <w:r>
+        <w:rPr>
+          <w:rFonts w:ascii="Consolas" w:hAnsi="Consolas"/>
+          <w:color w:val="CCCCCC"/>
+          <w:sz w:val="21"/>
+          <w:szCs w:val="21"/>
+          <w:lang w:val="es-AR" w:eastAsia="es-AR"/>
+        </w:rPr>
+        <w:t xml:space="preserve"> </w:t>
+      </w:r>
+      <w:r>
+        <w:rPr>
+          <w:rFonts w:ascii="Consolas" w:hAnsi="Consolas"/>
+          <w:color w:val="CE9178"/>
+          <w:sz w:val="21"/>
+          <w:szCs w:val="21"/>
+          <w:lang w:val="es-AR" w:eastAsia="es-AR"/>
+        </w:rPr>
+        <w:t>"Es par"</w:t>
+      </w:r>
+      <w:r>
+        <w:rPr>
+          <w:rFonts w:ascii="Consolas" w:hAnsi="Consolas"/>
+          <w:color w:val="CCCCCC"/>
+          <w:sz w:val="21"/>
+          <w:szCs w:val="21"/>
+          <w:lang w:val="es-AR" w:eastAsia="es-AR"/>
+        </w:rPr>
+        <w:t xml:space="preserve"> </w:t>
+      </w:r>
+      <w:proofErr w:type="spellStart"/>
+      <w:r>
+        <w:rPr>
+          <w:rFonts w:ascii="Consolas" w:hAnsi="Consolas"/>
+          <w:color w:val="C586C0"/>
+          <w:sz w:val="21"/>
+          <w:szCs w:val="21"/>
+          <w:lang w:val="es-AR" w:eastAsia="es-AR"/>
+        </w:rPr>
+        <w:t>if</w:t>
+      </w:r>
+      <w:proofErr w:type="spellEnd"/>
+      <w:r>
+        <w:rPr>
+          <w:rFonts w:ascii="Consolas" w:hAnsi="Consolas"/>
+          <w:color w:val="CCCCCC"/>
+          <w:sz w:val="21"/>
+          <w:szCs w:val="21"/>
+          <w:lang w:val="es-AR" w:eastAsia="es-AR"/>
+        </w:rPr>
+        <w:t xml:space="preserve"> </w:t>
+      </w:r>
+      <w:proofErr w:type="spellStart"/>
+      <w:r>
+        <w:rPr>
+          <w:rFonts w:ascii="Consolas" w:hAnsi="Consolas"/>
+          <w:color w:val="9CDCFE"/>
+          <w:sz w:val="21"/>
+          <w:szCs w:val="21"/>
+          <w:lang w:val="es-AR" w:eastAsia="es-AR"/>
+        </w:rPr>
+        <w:t>num</w:t>
+      </w:r>
+      <w:proofErr w:type="spellEnd"/>
+      <w:r>
+        <w:rPr>
+          <w:rFonts w:ascii="Consolas" w:hAnsi="Consolas"/>
+          <w:color w:val="CCCCCC"/>
+          <w:sz w:val="21"/>
+          <w:szCs w:val="21"/>
+          <w:lang w:val="es-AR" w:eastAsia="es-AR"/>
+        </w:rPr>
+        <w:t xml:space="preserve"> </w:t>
+      </w:r>
+      <w:r>
+        <w:rPr>
+          <w:rFonts w:ascii="Consolas" w:hAnsi="Consolas"/>
+          <w:color w:val="D4D4D4"/>
+          <w:sz w:val="21"/>
+          <w:szCs w:val="21"/>
+          <w:lang w:val="es-AR" w:eastAsia="es-AR"/>
+        </w:rPr>
+        <w:t>%</w:t>
+      </w:r>
+      <w:r>
+        <w:rPr>
+          <w:rFonts w:ascii="Consolas" w:hAnsi="Consolas"/>
+          <w:color w:val="CCCCCC"/>
+          <w:sz w:val="21"/>
+          <w:szCs w:val="21"/>
+          <w:lang w:val="es-AR" w:eastAsia="es-AR"/>
+        </w:rPr>
+        <w:t xml:space="preserve"> </w:t>
+      </w:r>
+      <w:r>
+        <w:rPr>
+          <w:rFonts w:ascii="Consolas" w:hAnsi="Consolas"/>
+          <w:color w:val="B5CEA8"/>
+          <w:sz w:val="21"/>
+          <w:szCs w:val="21"/>
+          <w:lang w:val="es-AR" w:eastAsia="es-AR"/>
+        </w:rPr>
+        <w:t>2</w:t>
+      </w:r>
+      <w:r>
+        <w:rPr>
+          <w:rFonts w:ascii="Consolas" w:hAnsi="Consolas"/>
+          <w:color w:val="CCCCCC"/>
+          <w:sz w:val="21"/>
+          <w:szCs w:val="21"/>
+          <w:lang w:val="es-AR" w:eastAsia="es-AR"/>
+        </w:rPr>
+        <w:t xml:space="preserve"> </w:t>
+      </w:r>
+      <w:r>
+        <w:rPr>
+          <w:rFonts w:ascii="Consolas" w:hAnsi="Consolas"/>
+          <w:color w:val="D4D4D4"/>
+          <w:sz w:val="21"/>
+          <w:szCs w:val="21"/>
+          <w:lang w:val="es-AR" w:eastAsia="es-AR"/>
+        </w:rPr>
+        <w:t>==</w:t>
+      </w:r>
+      <w:r>
+        <w:rPr>
+          <w:rFonts w:ascii="Consolas" w:hAnsi="Consolas"/>
+          <w:color w:val="CCCCCC"/>
+          <w:sz w:val="21"/>
+          <w:szCs w:val="21"/>
+          <w:lang w:val="es-AR" w:eastAsia="es-AR"/>
+        </w:rPr>
+        <w:t xml:space="preserve"> </w:t>
+      </w:r>
+      <w:r>
+        <w:rPr>
+          <w:rFonts w:ascii="Consolas" w:hAnsi="Consolas"/>
+          <w:color w:val="B5CEA8"/>
+          <w:sz w:val="21"/>
+          <w:szCs w:val="21"/>
+          <w:lang w:val="es-AR" w:eastAsia="es-AR"/>
+        </w:rPr>
+        <w:t>0</w:t>
+      </w:r>
+      <w:r>
+        <w:rPr>
+          <w:rFonts w:ascii="Consolas" w:hAnsi="Consolas"/>
+          <w:color w:val="CCCCCC"/>
+          <w:sz w:val="21"/>
+          <w:szCs w:val="21"/>
+          <w:lang w:val="es-AR" w:eastAsia="es-AR"/>
+        </w:rPr>
+        <w:t xml:space="preserve"> </w:t>
+      </w:r>
+      <w:proofErr w:type="spellStart"/>
+      <w:r>
+        <w:rPr>
+          <w:rFonts w:ascii="Consolas" w:hAnsi="Consolas"/>
+          <w:color w:val="C586C0"/>
+          <w:sz w:val="21"/>
+          <w:szCs w:val="21"/>
+          <w:lang w:val="es-AR" w:eastAsia="es-AR"/>
+        </w:rPr>
+        <w:t>else</w:t>
+      </w:r>
+      <w:proofErr w:type="spellEnd"/>
+      <w:r>
+        <w:rPr>
+          <w:rFonts w:ascii="Consolas" w:hAnsi="Consolas"/>
+          <w:color w:val="CCCCCC"/>
+          <w:sz w:val="21"/>
+          <w:szCs w:val="21"/>
+          <w:lang w:val="es-AR" w:eastAsia="es-AR"/>
+        </w:rPr>
+        <w:t xml:space="preserve"> </w:t>
+      </w:r>
+      <w:r>
+        <w:rPr>
+          <w:rFonts w:ascii="Consolas" w:hAnsi="Consolas"/>
+          <w:color w:val="CE9178"/>
+          <w:sz w:val="21"/>
+          <w:szCs w:val="21"/>
+          <w:lang w:val="es-AR" w:eastAsia="es-AR"/>
+        </w:rPr>
+        <w:t>"Es impar"</w:t>
       </w:r>
     </w:p>
     <w:p>
@@ -9990,81 +10137,198 @@
           <w:ilvl w:val="0"/>
           <w:numId w:val="48"/>
         </w:numPr>
-        <w:spacing w:after="120"/>
-        <w:rPr>
-          <w:rFonts w:asciiTheme="minorHAnsi" w:hAnsiTheme="minorHAnsi" w:cstheme="minorHAnsi"/>
-          <w:sz w:val="22"/>
-          <w:szCs w:val="22"/>
-        </w:rPr>
-      </w:pPr>
-    </w:p>
-    <w:p>
-      <w:pPr>
-        <w:spacing w:after="120"/>
-        <w:rPr>
-          <w:rFonts w:asciiTheme="minorHAnsi" w:hAnsiTheme="minorHAnsi" w:cstheme="minorHAnsi"/>
-          <w:sz w:val="22"/>
-          <w:szCs w:val="22"/>
-        </w:rPr>
-      </w:pPr>
-      <w:r>
-        <w:rPr>
-          <w:noProof/>
-        </w:rPr>
-        <w:drawing>
-          <wp:inline distT="0" distB="0" distL="0" distR="0" wp14:anchorId="48684559" wp14:editId="63394FB5">
-            <wp:extent cx="4714875" cy="800100"/>
-            <wp:effectExtent l="0" t="0" r="9525" b="0"/>
-            <wp:docPr id="33" name="Imagen 33"/>
-            <wp:cNvGraphicFramePr>
-              <a:graphicFrameLocks xmlns:a="http://schemas.openxmlformats.org/drawingml/2006/main" noChangeAspect="1"/>
-            </wp:cNvGraphicFramePr>
-            <a:graphic xmlns:a="http://schemas.openxmlformats.org/drawingml/2006/main">
-              <a:graphicData uri="http://schemas.openxmlformats.org/drawingml/2006/picture">
-                <pic:pic xmlns:pic="http://schemas.openxmlformats.org/drawingml/2006/picture">
-                  <pic:nvPicPr>
-                    <pic:cNvPr id="1" name=""/>
-                    <pic:cNvPicPr/>
-                  </pic:nvPicPr>
-                  <pic:blipFill>
-                    <a:blip r:embed="rId48"/>
-                    <a:stretch>
-                      <a:fillRect/>
-                    </a:stretch>
-                  </pic:blipFill>
-                  <pic:spPr>
-                    <a:xfrm>
-                      <a:off x="0" y="0"/>
-                      <a:ext cx="4714875" cy="800100"/>
-                    </a:xfrm>
-                    <a:prstGeom prst="rect">
-                      <a:avLst/>
-                    </a:prstGeom>
-                  </pic:spPr>
-                </pic:pic>
-              </a:graphicData>
-            </a:graphic>
-          </wp:inline>
-        </w:drawing>
-      </w:r>
-    </w:p>
-    <w:p>
-      <w:pPr>
-        <w:spacing w:after="120"/>
-        <w:rPr>
-          <w:rFonts w:asciiTheme="minorHAnsi" w:hAnsiTheme="minorHAnsi" w:cstheme="minorHAnsi"/>
-          <w:sz w:val="22"/>
-          <w:szCs w:val="22"/>
-        </w:rPr>
-      </w:pPr>
-    </w:p>
-    <w:p>
-      <w:pPr>
-        <w:spacing w:after="120"/>
-        <w:rPr>
-          <w:rFonts w:asciiTheme="minorHAnsi" w:hAnsiTheme="minorHAnsi" w:cstheme="minorHAnsi"/>
-          <w:sz w:val="22"/>
-          <w:szCs w:val="22"/>
+        <w:shd w:val="clear" w:color="auto" w:fill="1F1F1F"/>
+        <w:spacing w:line="285" w:lineRule="atLeast"/>
+        <w:rPr>
+          <w:rFonts w:ascii="Consolas" w:hAnsi="Consolas"/>
+          <w:color w:val="CCCCCC"/>
+          <w:sz w:val="21"/>
+          <w:szCs w:val="21"/>
+          <w:lang w:val="en-US" w:eastAsia="es-AR"/>
+        </w:rPr>
+      </w:pPr>
+      <w:proofErr w:type="spellStart"/>
+      <w:r>
+        <w:rPr>
+          <w:rFonts w:ascii="Consolas" w:hAnsi="Consolas"/>
+          <w:color w:val="9CDCFE"/>
+          <w:sz w:val="21"/>
+          <w:szCs w:val="21"/>
+          <w:lang w:val="en-US" w:eastAsia="es-AR"/>
+        </w:rPr>
+        <w:t>absoluto</w:t>
+      </w:r>
+      <w:proofErr w:type="spellEnd"/>
+      <w:r>
+        <w:rPr>
+          <w:rFonts w:ascii="Consolas" w:hAnsi="Consolas"/>
+          <w:color w:val="CCCCCC"/>
+          <w:sz w:val="21"/>
+          <w:szCs w:val="21"/>
+          <w:lang w:val="en-US" w:eastAsia="es-AR"/>
+        </w:rPr>
+        <w:t xml:space="preserve"> </w:t>
+      </w:r>
+      <w:r>
+        <w:rPr>
+          <w:rFonts w:ascii="Consolas" w:hAnsi="Consolas"/>
+          <w:color w:val="D4D4D4"/>
+          <w:sz w:val="21"/>
+          <w:szCs w:val="21"/>
+          <w:lang w:val="en-US" w:eastAsia="es-AR"/>
+        </w:rPr>
+        <w:t>=</w:t>
+      </w:r>
+      <w:r>
+        <w:rPr>
+          <w:rFonts w:ascii="Consolas" w:hAnsi="Consolas"/>
+          <w:color w:val="CCCCCC"/>
+          <w:sz w:val="21"/>
+          <w:szCs w:val="21"/>
+          <w:lang w:val="en-US" w:eastAsia="es-AR"/>
+        </w:rPr>
+        <w:t xml:space="preserve"> </w:t>
+      </w:r>
+      <w:r>
+        <w:rPr>
+          <w:rFonts w:ascii="Consolas" w:hAnsi="Consolas"/>
+          <w:color w:val="9CDCFE"/>
+          <w:sz w:val="21"/>
+          <w:szCs w:val="21"/>
+          <w:lang w:val="en-US" w:eastAsia="es-AR"/>
+        </w:rPr>
+        <w:t>num</w:t>
+      </w:r>
+      <w:r>
+        <w:rPr>
+          <w:rFonts w:ascii="Consolas" w:hAnsi="Consolas"/>
+          <w:color w:val="CCCCCC"/>
+          <w:sz w:val="21"/>
+          <w:szCs w:val="21"/>
+          <w:lang w:val="en-US" w:eastAsia="es-AR"/>
+        </w:rPr>
+        <w:t xml:space="preserve"> </w:t>
+      </w:r>
+      <w:r>
+        <w:rPr>
+          <w:rFonts w:ascii="Consolas" w:hAnsi="Consolas"/>
+          <w:color w:val="C586C0"/>
+          <w:sz w:val="21"/>
+          <w:szCs w:val="21"/>
+          <w:lang w:val="en-US" w:eastAsia="es-AR"/>
+        </w:rPr>
+        <w:t>if</w:t>
+      </w:r>
+      <w:r>
+        <w:rPr>
+          <w:rFonts w:ascii="Consolas" w:hAnsi="Consolas"/>
+          <w:color w:val="CCCCCC"/>
+          <w:sz w:val="21"/>
+          <w:szCs w:val="21"/>
+          <w:lang w:val="en-US" w:eastAsia="es-AR"/>
+        </w:rPr>
+        <w:t xml:space="preserve"> </w:t>
+      </w:r>
+      <w:r>
+        <w:rPr>
+          <w:rFonts w:ascii="Consolas" w:hAnsi="Consolas"/>
+          <w:color w:val="9CDCFE"/>
+          <w:sz w:val="21"/>
+          <w:szCs w:val="21"/>
+          <w:lang w:val="en-US" w:eastAsia="es-AR"/>
+        </w:rPr>
+        <w:t>num</w:t>
+      </w:r>
+      <w:r>
+        <w:rPr>
+          <w:rFonts w:ascii="Consolas" w:hAnsi="Consolas"/>
+          <w:color w:val="D4D4D4"/>
+          <w:sz w:val="21"/>
+          <w:szCs w:val="21"/>
+          <w:lang w:val="en-US" w:eastAsia="es-AR"/>
+        </w:rPr>
+        <w:t>&gt;</w:t>
+      </w:r>
+      <w:r>
+        <w:rPr>
+          <w:rFonts w:ascii="Consolas" w:hAnsi="Consolas"/>
+          <w:color w:val="B5CEA8"/>
+          <w:sz w:val="21"/>
+          <w:szCs w:val="21"/>
+          <w:lang w:val="en-US" w:eastAsia="es-AR"/>
+        </w:rPr>
+        <w:t>0</w:t>
+      </w:r>
+      <w:r>
+        <w:rPr>
+          <w:rFonts w:ascii="Consolas" w:hAnsi="Consolas"/>
+          <w:color w:val="CCCCCC"/>
+          <w:sz w:val="21"/>
+          <w:szCs w:val="21"/>
+          <w:lang w:val="en-US" w:eastAsia="es-AR"/>
+        </w:rPr>
+        <w:t xml:space="preserve"> </w:t>
+      </w:r>
+      <w:r>
+        <w:rPr>
+          <w:rFonts w:ascii="Consolas" w:hAnsi="Consolas"/>
+          <w:color w:val="C586C0"/>
+          <w:sz w:val="21"/>
+          <w:szCs w:val="21"/>
+          <w:lang w:val="en-US" w:eastAsia="es-AR"/>
+        </w:rPr>
+        <w:t>else</w:t>
+      </w:r>
+      <w:r>
+        <w:rPr>
+          <w:rFonts w:ascii="Consolas" w:hAnsi="Consolas"/>
+          <w:color w:val="CCCCCC"/>
+          <w:sz w:val="21"/>
+          <w:szCs w:val="21"/>
+          <w:lang w:val="en-US" w:eastAsia="es-AR"/>
+        </w:rPr>
+        <w:t xml:space="preserve"> </w:t>
+      </w:r>
+      <w:r>
+        <w:rPr>
+          <w:rFonts w:ascii="Consolas" w:hAnsi="Consolas"/>
+          <w:color w:val="D4D4D4"/>
+          <w:sz w:val="21"/>
+          <w:szCs w:val="21"/>
+          <w:lang w:val="en-US" w:eastAsia="es-AR"/>
+        </w:rPr>
+        <w:t>-</w:t>
+      </w:r>
+      <w:r>
+        <w:rPr>
+          <w:rFonts w:ascii="Consolas" w:hAnsi="Consolas"/>
+          <w:color w:val="CCCCCC"/>
+          <w:sz w:val="21"/>
+          <w:szCs w:val="21"/>
+          <w:lang w:val="en-US" w:eastAsia="es-AR"/>
+        </w:rPr>
+        <w:t xml:space="preserve"> </w:t>
+      </w:r>
+      <w:r>
+        <w:rPr>
+          <w:rFonts w:ascii="Consolas" w:hAnsi="Consolas"/>
+          <w:color w:val="9CDCFE"/>
+          <w:sz w:val="21"/>
+          <w:szCs w:val="21"/>
+          <w:lang w:val="en-US" w:eastAsia="es-AR"/>
+        </w:rPr>
+        <w:t>num</w:t>
+      </w:r>
+    </w:p>
+    <w:p>
+      <w:pPr>
+        <w:spacing w:after="120"/>
+        <w:ind w:left="360"/>
+        <w:rPr>
+          <w:rFonts w:asciiTheme="minorHAnsi" w:hAnsiTheme="minorHAnsi" w:cstheme="minorHAnsi"/>
+          <w:sz w:val="22"/>
+          <w:szCs w:val="22"/>
+          <w:lang w:val="en-US"/>
         </w:rPr>
       </w:pPr>
     </w:p>
@@ -10075,22 +10339,175 @@
           <w:ilvl w:val="0"/>
           <w:numId w:val="48"/>
         </w:numPr>
-        <w:spacing w:after="120"/>
-        <w:rPr>
-          <w:rFonts w:asciiTheme="minorHAnsi" w:hAnsiTheme="minorHAnsi" w:cstheme="minorHAnsi"/>
-          <w:sz w:val="22"/>
-          <w:szCs w:val="22"/>
-        </w:rPr>
-      </w:pPr>
-      <w:r>
-        <w:rPr>
-          <w:rFonts w:asciiTheme="minorHAnsi" w:hAnsiTheme="minorHAnsi" w:cstheme="minorHAnsi"/>
-          <w:sz w:val="22"/>
-          <w:szCs w:val="22"/>
-        </w:rPr>
-        <w:lastRenderedPageBreak/>
+        <w:shd w:val="clear" w:color="auto" w:fill="1F1F1F"/>
+        <w:spacing w:line="285" w:lineRule="atLeast"/>
+        <w:rPr>
+          <w:rFonts w:ascii="Consolas" w:hAnsi="Consolas"/>
+          <w:color w:val="CCCCCC"/>
+          <w:sz w:val="21"/>
+          <w:szCs w:val="21"/>
+          <w:lang w:val="en-US" w:eastAsia="es-AR"/>
+        </w:rPr>
+      </w:pPr>
+      <w:r>
+        <w:rPr>
+          <w:rFonts w:asciiTheme="minorHAnsi" w:hAnsiTheme="minorHAnsi" w:cstheme="minorHAnsi"/>
+          <w:sz w:val="22"/>
+          <w:szCs w:val="22"/>
+          <w:lang w:val="en-US"/>
+        </w:rPr>
         <w:t xml:space="preserve"> </w:t>
       </w:r>
+      <w:r>
+        <w:rPr>
+          <w:rFonts w:ascii="Consolas" w:hAnsi="Consolas"/>
+          <w:color w:val="9CDCFE"/>
+          <w:sz w:val="21"/>
+          <w:szCs w:val="21"/>
+          <w:lang w:val="en-US" w:eastAsia="es-AR"/>
+        </w:rPr>
+        <w:t>mayor</w:t>
+      </w:r>
+      <w:r>
+        <w:rPr>
+          <w:rFonts w:ascii="Consolas" w:hAnsi="Consolas"/>
+          <w:color w:val="CCCCCC"/>
+          <w:sz w:val="21"/>
+          <w:szCs w:val="21"/>
+          <w:lang w:val="en-US" w:eastAsia="es-AR"/>
+        </w:rPr>
+        <w:t xml:space="preserve"> </w:t>
+      </w:r>
+      <w:r>
+        <w:rPr>
+          <w:rFonts w:ascii="Consolas" w:hAnsi="Consolas"/>
+          <w:color w:val="D4D4D4"/>
+          <w:sz w:val="21"/>
+          <w:szCs w:val="21"/>
+          <w:lang w:val="en-US" w:eastAsia="es-AR"/>
+        </w:rPr>
+        <w:t>=</w:t>
+      </w:r>
+      <w:r>
+        <w:rPr>
+          <w:rFonts w:ascii="Consolas" w:hAnsi="Consolas"/>
+          <w:color w:val="CCCCCC"/>
+          <w:sz w:val="21"/>
+          <w:szCs w:val="21"/>
+          <w:lang w:val="en-US" w:eastAsia="es-AR"/>
+        </w:rPr>
+        <w:t xml:space="preserve"> </w:t>
+      </w:r>
+      <w:r>
+        <w:rPr>
+          <w:rFonts w:ascii="Consolas" w:hAnsi="Consolas"/>
+          <w:color w:val="9CDCFE"/>
+          <w:sz w:val="21"/>
+          <w:szCs w:val="21"/>
+          <w:lang w:val="en-US" w:eastAsia="es-AR"/>
+        </w:rPr>
+        <w:t>num1</w:t>
+      </w:r>
+      <w:r>
+        <w:rPr>
+          <w:rFonts w:ascii="Consolas" w:hAnsi="Consolas"/>
+          <w:color w:val="CCCCCC"/>
+          <w:sz w:val="21"/>
+          <w:szCs w:val="21"/>
+          <w:lang w:val="en-US" w:eastAsia="es-AR"/>
+        </w:rPr>
+        <w:t xml:space="preserve"> </w:t>
+      </w:r>
+      <w:r>
+        <w:rPr>
+          <w:rFonts w:ascii="Consolas" w:hAnsi="Consolas"/>
+          <w:color w:val="C586C0"/>
+          <w:sz w:val="21"/>
+          <w:szCs w:val="21"/>
+          <w:lang w:val="en-US" w:eastAsia="es-AR"/>
+        </w:rPr>
+        <w:t>if</w:t>
+      </w:r>
+      <w:r>
+        <w:rPr>
+          <w:rFonts w:ascii="Consolas" w:hAnsi="Consolas"/>
+          <w:color w:val="CCCCCC"/>
+          <w:sz w:val="21"/>
+          <w:szCs w:val="21"/>
+          <w:lang w:val="en-US" w:eastAsia="es-AR"/>
+        </w:rPr>
+        <w:t xml:space="preserve"> </w:t>
+      </w:r>
+      <w:r>
+        <w:rPr>
+          <w:rFonts w:ascii="Consolas" w:hAnsi="Consolas"/>
+          <w:color w:val="9CDCFE"/>
+          <w:sz w:val="21"/>
+          <w:szCs w:val="21"/>
+          <w:lang w:val="en-US" w:eastAsia="es-AR"/>
+        </w:rPr>
+        <w:t>num1</w:t>
+      </w:r>
+      <w:r>
+        <w:rPr>
+          <w:rFonts w:ascii="Consolas" w:hAnsi="Consolas"/>
+          <w:color w:val="D4D4D4"/>
+          <w:sz w:val="21"/>
+          <w:szCs w:val="21"/>
+          <w:lang w:val="en-US" w:eastAsia="es-AR"/>
+        </w:rPr>
+        <w:t>&gt;</w:t>
+      </w:r>
+      <w:r>
+        <w:rPr>
+          <w:rFonts w:ascii="Consolas" w:hAnsi="Consolas"/>
+          <w:color w:val="9CDCFE"/>
+          <w:sz w:val="21"/>
+          <w:szCs w:val="21"/>
+          <w:lang w:val="en-US" w:eastAsia="es-AR"/>
+        </w:rPr>
+        <w:t>num2</w:t>
+      </w:r>
+      <w:r>
+        <w:rPr>
+          <w:rFonts w:ascii="Consolas" w:hAnsi="Consolas"/>
+          <w:color w:val="CCCCCC"/>
+          <w:sz w:val="21"/>
+          <w:szCs w:val="21"/>
+          <w:lang w:val="en-US" w:eastAsia="es-AR"/>
+        </w:rPr>
+        <w:t xml:space="preserve"> </w:t>
+      </w:r>
+      <w:r>
+        <w:rPr>
+          <w:rFonts w:ascii="Consolas" w:hAnsi="Consolas"/>
+          <w:color w:val="C586C0"/>
+          <w:sz w:val="21"/>
+          <w:szCs w:val="21"/>
+          <w:lang w:val="en-US" w:eastAsia="es-AR"/>
+        </w:rPr>
+        <w:t>else</w:t>
+      </w:r>
+      <w:r>
+        <w:rPr>
+          <w:rFonts w:ascii="Consolas" w:hAnsi="Consolas"/>
+          <w:color w:val="CCCCCC"/>
+          <w:sz w:val="21"/>
+          <w:szCs w:val="21"/>
+          <w:lang w:val="en-US" w:eastAsia="es-AR"/>
+        </w:rPr>
+        <w:t xml:space="preserve"> </w:t>
+      </w:r>
+      <w:r>
+        <w:rPr>
+          <w:rFonts w:ascii="Consolas" w:hAnsi="Consolas"/>
+          <w:color w:val="9CDCFE"/>
+          <w:sz w:val="21"/>
+          <w:szCs w:val="21"/>
+          <w:lang w:val="en-US" w:eastAsia="es-AR"/>
+        </w:rPr>
+        <w:t>num2</w:t>
+      </w:r>
     </w:p>
     <w:p>
       <w:pPr>
@@ -10100,68 +10517,7 @@
           <w:sz w:val="22"/>
           <w:szCs w:val="22"/>
           <w:u w:val="single"/>
-        </w:rPr>
-      </w:pPr>
-      <w:r>
-        <w:rPr>
-          <w:noProof/>
-        </w:rPr>
-        <w:drawing>
-          <wp:inline distT="0" distB="0" distL="0" distR="0" wp14:anchorId="28B3AD92" wp14:editId="10167336">
-            <wp:extent cx="3600450" cy="1181100"/>
-            <wp:effectExtent l="0" t="0" r="0" b="0"/>
-            <wp:docPr id="34" name="Imagen 34"/>
-            <wp:cNvGraphicFramePr>
-              <a:graphicFrameLocks xmlns:a="http://schemas.openxmlformats.org/drawingml/2006/main" noChangeAspect="1"/>
-            </wp:cNvGraphicFramePr>
-            <a:graphic xmlns:a="http://schemas.openxmlformats.org/drawingml/2006/main">
-              <a:graphicData uri="http://schemas.openxmlformats.org/drawingml/2006/picture">
-                <pic:pic xmlns:pic="http://schemas.openxmlformats.org/drawingml/2006/picture">
-                  <pic:nvPicPr>
-                    <pic:cNvPr id="1" name=""/>
-                    <pic:cNvPicPr/>
-                  </pic:nvPicPr>
-                  <pic:blipFill>
-                    <a:blip r:embed="rId49"/>
-                    <a:stretch>
-                      <a:fillRect/>
-                    </a:stretch>
-                  </pic:blipFill>
-                  <pic:spPr>
-                    <a:xfrm>
-                      <a:off x="0" y="0"/>
-                      <a:ext cx="3600450" cy="1181100"/>
-                    </a:xfrm>
-                    <a:prstGeom prst="rect">
-                      <a:avLst/>
-                    </a:prstGeom>
-                  </pic:spPr>
-                </pic:pic>
-              </a:graphicData>
-            </a:graphic>
-          </wp:inline>
-        </w:drawing>
-      </w:r>
-    </w:p>
-    <w:p>
-      <w:pPr>
-        <w:spacing w:after="120"/>
-        <w:rPr>
-          <w:rFonts w:asciiTheme="minorHAnsi" w:hAnsiTheme="minorHAnsi" w:cstheme="minorHAnsi"/>
-          <w:sz w:val="22"/>
-          <w:szCs w:val="22"/>
-          <w:u w:val="single"/>
-        </w:rPr>
-      </w:pPr>
-    </w:p>
-    <w:p>
-      <w:pPr>
-        <w:spacing w:after="120"/>
-        <w:rPr>
-          <w:rFonts w:asciiTheme="minorHAnsi" w:hAnsiTheme="minorHAnsi" w:cstheme="minorHAnsi"/>
-          <w:sz w:val="22"/>
-          <w:szCs w:val="22"/>
-          <w:u w:val="single"/>
+          <w:lang w:val="en-US"/>
         </w:rPr>
       </w:pPr>
     </w:p>
@@ -10192,7 +10548,6 @@
           <w:rFonts w:asciiTheme="minorHAnsi" w:hAnsiTheme="minorHAnsi" w:cstheme="minorHAnsi"/>
           <w:sz w:val="32"/>
           <w:szCs w:val="32"/>
-          <w:u w:val="single"/>
         </w:rPr>
       </w:pPr>
       <w:r>
@@ -10204,6 +10559,8 @@
         </w:rPr>
         <w:t>Marcos Di Meco</w:t>
       </w:r>
+      <w:bookmarkStart w:id="0" w:name="_GoBack"/>
+      <w:bookmarkEnd w:id="0"/>
     </w:p>
     <w:p>
       <w:pPr>
@@ -10247,7 +10604,7 @@
       </w:pPr>
     </w:p>
     <w:sectPr>
-      <w:headerReference w:type="first" r:id="rId50"/>
+      <w:headerReference w:type="first" r:id="rId47"/>
       <w:pgSz w:w="12242" w:h="15842"/>
       <w:pgMar w:top="1134" w:right="1134" w:bottom="1134" w:left="1418" w:header="567" w:footer="567" w:gutter="0"/>
       <w:cols w:space="708"/>
@@ -16118,6 +16475,13 @@
     <w:pitch w:val="variable"/>
     <w:sig w:usb0="E00006FF" w:usb1="420024FF" w:usb2="02000000" w:usb3="00000000" w:csb0="0000019F" w:csb1="00000000"/>
   </w:font>
+  <w:font w:name="Consolas">
+    <w:panose1 w:val="020B0609020204030204"/>
+    <w:charset w:val="00"/>
+    <w:family w:val="modern"/>
+    <w:pitch w:val="fixed"/>
+    <w:sig w:usb0="E00006FF" w:usb1="0000FCFF" w:usb2="00000001" w:usb3="00000000" w:csb0="0000019F" w:csb1="00000000"/>
+  </w:font>
   <w:font w:name="DengXian">
     <w:altName w:val="等线"/>
     <w:panose1 w:val="02010600030101010101"/>
@@ -16932,7 +17296,7 @@
 </file>
 
 <file path=customXml/itemProps1.xml><?xml version="1.0" encoding="utf-8"?>
-<ds:datastoreItem xmlns:ds="http://schemas.openxmlformats.org/officeDocument/2006/customXml" ds:itemID="{35336B61-4B29-493C-A7B9-9FD4A6D08E9C}">
+<ds:datastoreItem xmlns:ds="http://schemas.openxmlformats.org/officeDocument/2006/customXml" ds:itemID="{B9286079-8A1D-4E45-807B-51455F961894}">
   <ds:schemaRefs>
     <ds:schemaRef ds:uri="http://schemas.openxmlformats.org/officeDocument/2006/bibliography"/>
   </ds:schemaRefs>

</xml_diff>